<commit_message>
made changes in What are the different types of joins
</commit_message>
<xml_diff>
--- a/SQL query Questions.docx
+++ b/SQL query Questions.docx
@@ -451,7 +451,23 @@
           <w:sz w:val="30"/>
           <w:szCs w:val="30"/>
         </w:rPr>
-        <w:t>=&gt; (INNER) JOIN: Retrieves records that have matching values in both tables involved in the join. This is the widely used join for queries.</w:t>
+        <w:t xml:space="preserve">=&gt; (INNER) JOIN: </w:t>
+      </w:r>
+      <w:r>
+        <w:rPr>
+          <w:rFonts w:ascii="Times New Roman" w:hAnsi="Times New Roman" w:cs="Times New Roman"/>
+          <w:sz w:val="30"/>
+          <w:szCs w:val="30"/>
+        </w:rPr>
+        <w:t>Inner Join is also called Equi join, where it r</w:t>
+      </w:r>
+      <w:r>
+        <w:rPr>
+          <w:rFonts w:ascii="Times New Roman" w:hAnsi="Times New Roman" w:cs="Times New Roman"/>
+          <w:sz w:val="30"/>
+          <w:szCs w:val="30"/>
+        </w:rPr>
+        <w:t>etrieves records that have matching values in both tables involved in the join. This is the widely used join for queries.</w:t>
       </w:r>
     </w:p>
     <w:p>

</xml_diff>